<commit_message>
FIX: incorrect report generation
</commit_message>
<xml_diff>
--- a/Brio.Docs.Utils/Report/Resources/ReportTemplate.docx
+++ b/Brio.Docs.Utils/Report/Resources/ReportTemplate.docx
@@ -2,15 +2,6 @@
 <file path=word/document.xml><?xml version="1.0" encoding="utf-8"?>
 <w:document xmlns:wpc="http://schemas.microsoft.com/office/word/2010/wordprocessingCanvas" xmlns:mc="http://schemas.openxmlformats.org/markup-compatibility/2006" xmlns:o="urn:schemas-microsoft-com:office:office" xmlns:r="http://schemas.openxmlformats.org/officeDocument/2006/relationships" xmlns:m="http://schemas.openxmlformats.org/officeDocument/2006/math" xmlns:v="urn:schemas-microsoft-com:vml" xmlns:wp14="http://schemas.microsoft.com/office/word/2010/wordprocessingDrawing" xmlns:wp="http://schemas.openxmlformats.org/drawingml/2006/wordprocessingDrawing" xmlns:w10="urn:schemas-microsoft-com:office:word" xmlns:w="http://schemas.openxmlformats.org/wordprocessingml/2006/main" xmlns:w14="http://schemas.microsoft.com/office/word/2010/wordml" xmlns:wpg="http://schemas.microsoft.com/office/word/2010/wordprocessingGroup" xmlns:wpi="http://schemas.microsoft.com/office/word/2010/wordprocessingInk" xmlns:wne="http://schemas.microsoft.com/office/word/2006/wordml" xmlns:wps="http://schemas.microsoft.com/office/word/2010/wordprocessingShape" xmlns:w15="http://schemas.microsoft.com/office/word/2012/wordml" mc:Ignorable="w14 wp14 w15">
   <w:body>
-    <w:p>
-      <w:pPr>
-        <w:ind w:left="-426"/>
-        <w:spacing w:before="120" w:after="0" w:line="240" w:lineRule="auto"/>
-      </w:pPr>
-      <w:r>
-        <w:t xml:space="preserve">                                                                            </w:t>
-      </w:r>
-    </w:p>
     <w:tbl>
       <w:tblPr>
         <w:tblStyle w:val="NormalTable"/>
@@ -1411,7 +1402,7 @@
                 <w:szCs w:val="20"/>
                 <w:lang w:eastAsia="ru-ru"/>
               </w:rPr>
-              <w:t xml:space="preserve"> </w:t>
+              <w:t xml:space="preserve"/>
             </w:r>
           </w:p>
           <w:p>
@@ -2763,32 +2754,32 @@
   </w:style>
   <w:style w:type="paragraph" w:styleId="para1">
     <w:name w:val="Header"/>
+    <w:basedOn w:val="para0"/>
     <w:qFormat/>
-    <w:basedOn w:val="para0"/>
     <w:pPr>
-      <w:spacing w:after="0" w:line="240" w:lineRule="auto"/>
-      <w:tabs defTabSz="708">
+      <w:tabs>
         <w:tab w:val="center" w:pos="4677" w:leader="none"/>
         <w:tab w:val="right" w:pos="9355" w:leader="none"/>
       </w:tabs>
+      <w:spacing w:after="0" w:line="240" w:lineRule="auto"/>
     </w:pPr>
   </w:style>
   <w:style w:type="paragraph" w:styleId="para2">
     <w:name w:val="Footer"/>
+    <w:basedOn w:val="para0"/>
     <w:qFormat/>
-    <w:basedOn w:val="para0"/>
     <w:pPr>
-      <w:spacing w:after="0" w:line="240" w:lineRule="auto"/>
-      <w:tabs defTabSz="708">
+      <w:tabs>
         <w:tab w:val="center" w:pos="4677" w:leader="none"/>
         <w:tab w:val="right" w:pos="9355" w:leader="none"/>
       </w:tabs>
+      <w:spacing w:after="0" w:line="240" w:lineRule="auto"/>
     </w:pPr>
   </w:style>
   <w:style w:type="paragraph" w:styleId="para3">
     <w:name w:val="Balloon Text"/>
+    <w:basedOn w:val="para0"/>
     <w:qFormat/>
-    <w:basedOn w:val="para0"/>
     <w:pPr>
       <w:spacing w:after="0" w:line="240" w:lineRule="auto"/>
     </w:pPr>

</xml_diff>